<commit_message>
Finalized first working version of the new CLI
</commit_message>
<xml_diff>
--- a/jsonresume_docx/static/resume-template.docx
+++ b/jsonresume_docx/static/resume-template.docx
@@ -25,9 +25,7 @@
           <w:sz w:val="52"/>
           <w:szCs w:val="36"/>
         </w:rPr>
-        <w:t>{% set res = resume | from_json | dotmap -%}</w:t>
-        <w:br/>
-        <w:t>{{ res.basics.name }}</w:t>
+        <w:t>{{ resume.basics.name }}</w:t>
       </w:r>
     </w:p>
     <w:p>
@@ -73,7 +71,7 @@
           <w:sz w:val="30"/>
           <w:szCs w:val="30"/>
         </w:rPr>
-        <w:t>{% for profile in res.basics.profiles -%}</w:t>
+        <w:t>{% for profile in resume.basics.profiles -%}</w:t>
       </w:r>
     </w:p>
     <w:p>
@@ -190,7 +188,7 @@
         </w:rPr>
         <w:t>{% endfor -%}</w:t>
         <w:br/>
-        <w:t xml:space="preserve">{{ res.basics.email }} </w:t>
+        <w:t xml:space="preserve">{{ resume.basics.email }} </w:t>
       </w:r>
       <w:r>
         <w:rPr>
@@ -208,7 +206,7 @@
           <w:sz w:val="30"/>
           <w:szCs w:val="30"/>
         </w:rPr>
-        <w:t xml:space="preserve"> {{ res.basics.phone }} </w:t>
+        <w:t xml:space="preserve"> {{ resume.basics.phone }} </w:t>
       </w:r>
       <w:r>
         <w:rPr>
@@ -226,7 +224,7 @@
           <w:sz w:val="30"/>
           <w:szCs w:val="30"/>
         </w:rPr>
-        <w:t xml:space="preserve"> {{ res.basics.location.city }}, {{ res.basics.location.region }} </w:t>
+        <w:t xml:space="preserve"> {{ resume.basics.location.city }}, {{ resume.basics.location.region }} </w:t>
       </w:r>
       <w:r>
         <w:rPr>
@@ -336,135 +334,21 @@
           <w:bCs/>
           <w:color w:val="auto"/>
         </w:rPr>
-        <w:t xml:space="preserve">{% set </w:t>
-      </w:r>
-      <w:r>
-        <w:rPr>
-          <w:rFonts w:ascii="Garamond" w:hAnsi="Garamond"/>
-          <w:b/>
-          <w:bCs/>
-          <w:color w:val="auto"/>
-        </w:rPr>
-        <w:t>employers</w:t>
-      </w:r>
-      <w:r>
-        <w:rPr>
-          <w:rFonts w:ascii="Garamond" w:hAnsi="Garamond"/>
-          <w:b/>
-          <w:bCs/>
-          <w:color w:val="auto"/>
-        </w:rPr>
-        <w:t xml:space="preserve"> = {} -%}</w:t>
-        <w:br/>
-      </w:r>
-      <w:r>
-        <w:rPr>
-          <w:rFonts w:ascii="Garamond" w:hAnsi="Garamond"/>
-          <w:b/>
-          <w:bCs/>
-          <w:color w:val="auto"/>
-        </w:rPr>
-        <w:t xml:space="preserve">{% for </w:t>
-      </w:r>
-      <w:r>
-        <w:rPr>
-          <w:rFonts w:ascii="Garamond" w:hAnsi="Garamond"/>
-          <w:b/>
-          <w:bCs/>
-          <w:color w:val="auto"/>
-        </w:rPr>
-        <w:t>employer, positions</w:t>
-      </w:r>
-      <w:r>
-        <w:rPr>
-          <w:rFonts w:ascii="Garamond" w:hAnsi="Garamond"/>
-          <w:b/>
-          <w:bCs/>
-          <w:color w:val="auto"/>
-        </w:rPr>
-        <w:t xml:space="preserve"> in res.work </w:t>
-      </w:r>
-      <w:r>
-        <w:rPr>
-          <w:rFonts w:ascii="Garamond" w:hAnsi="Garamond"/>
-          <w:b/>
-          <w:bCs/>
-          <w:color w:val="auto"/>
-        </w:rPr>
-        <w:t>| groupby(“name”)</w:t>
-      </w:r>
-      <w:r>
-        <w:rPr>
-          <w:rFonts w:ascii="Garamond" w:hAnsi="Garamond"/>
-          <w:b/>
-          <w:bCs/>
-          <w:color w:val="auto"/>
-        </w:rPr>
-        <w:t xml:space="preserve"> -%}</w:t>
-        <w:br/>
-      </w:r>
-      <w:r>
-        <w:rPr>
-          <w:rFonts w:ascii="Garamond" w:hAnsi="Garamond"/>
-          <w:b/>
-          <w:bCs/>
-          <w:color w:val="auto"/>
-        </w:rPr>
-        <w:t xml:space="preserve">{% </w:t>
-      </w:r>
-      <w:r>
-        <w:rPr>
-          <w:rFonts w:ascii="Garamond" w:hAnsi="Garamond"/>
-          <w:b/>
-          <w:bCs/>
-          <w:color w:val="auto"/>
-        </w:rPr>
-        <w:t>do</w:t>
-      </w:r>
-      <w:r>
-        <w:rPr>
-          <w:rFonts w:ascii="Garamond" w:hAnsi="Garamond"/>
-          <w:b/>
-          <w:bCs/>
-          <w:color w:val="auto"/>
-        </w:rPr>
-        <w:t xml:space="preserve"> </w:t>
-      </w:r>
-      <w:r>
-        <w:rPr>
-          <w:rFonts w:ascii="Garamond" w:hAnsi="Garamond"/>
-          <w:b/>
-          <w:bCs/>
-          <w:color w:val="auto"/>
-        </w:rPr>
-        <w:t>employers</w:t>
-      </w:r>
-      <w:r>
-        <w:rPr>
-          <w:rFonts w:ascii="Garamond" w:hAnsi="Garamond"/>
-          <w:b/>
-          <w:bCs/>
-          <w:color w:val="auto"/>
-        </w:rPr>
-        <w:t>.__</w:t>
-      </w:r>
-      <w:r>
-        <w:rPr>
-          <w:rFonts w:ascii="Garamond" w:hAnsi="Garamond"/>
-          <w:b/>
-          <w:bCs/>
-          <w:color w:val="auto"/>
-        </w:rPr>
-        <w:t>setitem__(</w:t>
-      </w:r>
-      <w:r>
-        <w:rPr>
-          <w:rFonts w:ascii="Garamond" w:hAnsi="Garamond"/>
-          <w:b/>
-          <w:bCs/>
-          <w:color w:val="auto"/>
-        </w:rPr>
-        <w:t>employer, positions</w:t>
+        <w:t>{% set employers = {} -%}</w:t>
+        <w:br/>
+        <w:t>{% for employer, positions in resume.work | groupby(“name”) -%}</w:t>
+        <w:br/>
+        <w:t>{% do employers.__setitem__(employer, positions) -%}</w:t>
+        <w:br/>
+        <w:t>{% endfor -%}</w:t>
+        <w:br/>
+        <w:t>{% for position in resume.work -%}</w:t>
+        <w:br/>
+        <w:t>{% if not loop.first and loop.previtem.name != position.name %}{{ “\n” }}{% endif -%}</w:t>
+        <w:br/>
+        <w:t>{% if loop.first or loop.previtem.name != position.name -%}</w:t>
+        <w:br/>
+        <w:t>{{ position.name }}{% for _ in range(position._startDatePad or 100) %} {% endfor %}{{ employers[position.name] | map(attribute=”startDate”) | min | to_resume_date }} – {{ “Present” if not position.endDate else (position.endDate | to_resume_date</w:t>
       </w:r>
       <w:r>
         <w:rPr>
@@ -482,194 +366,8 @@
           <w:bCs/>
           <w:color w:val="auto"/>
         </w:rPr>
-        <w:t xml:space="preserve"> -%}</w:t>
-        <w:br/>
-        <w:t>{% endfor -%}</w:t>
-        <w:br/>
-        <w:t>{% for position in res.work -%}</w:t>
-        <w:br/>
-      </w:r>
-      <w:r>
-        <w:rPr>
-          <w:rFonts w:ascii="Garamond" w:hAnsi="Garamond"/>
-          <w:b/>
-          <w:bCs/>
-          <w:color w:val="auto"/>
-        </w:rPr>
-        <w:t xml:space="preserve">{% if not loop.first </w:t>
-      </w:r>
-      <w:r>
-        <w:rPr>
-          <w:rFonts w:ascii="Garamond" w:hAnsi="Garamond"/>
-          <w:b/>
-          <w:bCs/>
-          <w:color w:val="auto"/>
-        </w:rPr>
-        <w:t>and loop.previtem.name != position.name</w:t>
-      </w:r>
-      <w:r>
-        <w:rPr>
-          <w:rFonts w:ascii="Garamond" w:hAnsi="Garamond"/>
-          <w:b/>
-          <w:bCs/>
-          <w:color w:val="auto"/>
-        </w:rPr>
-        <w:t xml:space="preserve"> %}{{ “\n” }}{% endif -%}</w:t>
-        <w:br/>
-      </w:r>
-      <w:r>
-        <w:rPr>
-          <w:rFonts w:ascii="Garamond" w:hAnsi="Garamond"/>
-          <w:b/>
-          <w:bCs/>
-          <w:color w:val="auto"/>
-        </w:rPr>
-        <w:t>{% if loop.first or loop.previtem.name != position.name -%}</w:t>
-      </w:r>
-      <w:r>
-        <w:rPr>
-          <w:rFonts w:ascii="Garamond" w:hAnsi="Garamond"/>
-          <w:b/>
-          <w:bCs/>
-          <w:color w:val="auto"/>
-        </w:rPr>
-        <w:br/>
-        <w:t xml:space="preserve">{{ </w:t>
-      </w:r>
-      <w:r>
-        <w:rPr>
-          <w:rFonts w:ascii="Garamond" w:hAnsi="Garamond"/>
-          <w:b/>
-          <w:bCs/>
-          <w:color w:val="auto"/>
-        </w:rPr>
-        <w:t>position.name</w:t>
-      </w:r>
-      <w:r>
-        <w:rPr>
-          <w:rFonts w:ascii="Garamond" w:hAnsi="Garamond"/>
-          <w:b/>
-          <w:bCs/>
-          <w:color w:val="auto"/>
-        </w:rPr>
-        <w:t xml:space="preserve"> }}{% for _ in range(</w:t>
-      </w:r>
-      <w:r>
-        <w:rPr>
-          <w:rFonts w:ascii="Garamond" w:hAnsi="Garamond"/>
-          <w:b/>
-          <w:bCs/>
-          <w:color w:val="auto"/>
-        </w:rPr>
-        <w:t>position</w:t>
-      </w:r>
-      <w:r>
-        <w:rPr>
-          <w:rFonts w:ascii="Garamond" w:hAnsi="Garamond"/>
-          <w:b/>
-          <w:bCs/>
-          <w:color w:val="auto"/>
-        </w:rPr>
-        <w:t xml:space="preserve">._startDatePad or </w:t>
-      </w:r>
-      <w:r>
-        <w:rPr>
-          <w:rFonts w:ascii="Garamond" w:hAnsi="Garamond"/>
-          <w:b/>
-          <w:bCs/>
-          <w:color w:val="auto"/>
-        </w:rPr>
-        <w:t>10</w:t>
-      </w:r>
-      <w:r>
-        <w:rPr>
-          <w:rFonts w:ascii="Garamond" w:hAnsi="Garamond"/>
-          <w:b/>
-          <w:bCs/>
-          <w:color w:val="auto"/>
-        </w:rPr>
-        <w:t>0) %} {% endfor %}{{ (</w:t>
-      </w:r>
-      <w:r>
-        <w:rPr>
-          <w:rFonts w:ascii="Garamond" w:hAnsi="Garamond"/>
-          <w:b/>
-          <w:bCs/>
-          <w:color w:val="auto"/>
-        </w:rPr>
-        <w:t>employers[position.name]</w:t>
-      </w:r>
-      <w:r>
-        <w:rPr>
-          <w:rFonts w:ascii="Garamond" w:hAnsi="Garamond"/>
-          <w:b/>
-          <w:bCs/>
-          <w:color w:val="auto"/>
-        </w:rPr>
-        <w:t xml:space="preserve"> | map(attribute=”startDate”) | min</w:t>
-      </w:r>
-      <w:r>
-        <w:rPr>
-          <w:rFonts w:ascii="Garamond" w:hAnsi="Garamond"/>
-          <w:b/>
-          <w:bCs/>
-          <w:color w:val="auto"/>
-        </w:rPr>
-        <w:t xml:space="preserve"> | to_datetime(format=”%Y-%m-%d”)).strftime(“%b. %Y”) }} – {{ “Present” if not </w:t>
-      </w:r>
-      <w:r>
-        <w:rPr>
-          <w:rFonts w:ascii="Garamond" w:hAnsi="Garamond"/>
-          <w:b/>
-          <w:bCs/>
-          <w:color w:val="auto"/>
-        </w:rPr>
-        <w:t>position.</w:t>
-      </w:r>
-      <w:r>
-        <w:rPr>
-          <w:rFonts w:ascii="Garamond" w:hAnsi="Garamond"/>
-          <w:b/>
-          <w:bCs/>
-          <w:color w:val="auto"/>
-        </w:rPr>
-        <w:t>endDate</w:t>
-      </w:r>
-      <w:r>
-        <w:rPr>
-          <w:rFonts w:ascii="Garamond" w:hAnsi="Garamond"/>
-          <w:b/>
-          <w:bCs/>
-          <w:color w:val="auto"/>
-        </w:rPr>
-        <w:t xml:space="preserve"> else (</w:t>
-      </w:r>
-      <w:r>
-        <w:rPr>
-          <w:rFonts w:ascii="Garamond" w:hAnsi="Garamond"/>
-          <w:b/>
-          <w:bCs/>
-          <w:color w:val="auto"/>
-        </w:rPr>
-        <w:t>position.endDate</w:t>
-      </w:r>
-      <w:r>
-        <w:rPr>
-          <w:rFonts w:ascii="Garamond" w:hAnsi="Garamond"/>
-          <w:b/>
-          <w:bCs/>
-          <w:color w:val="auto"/>
-        </w:rPr>
-        <w:t xml:space="preserve"> | to_datetime(format=”%Y-%m-%d”)).strftime(“%b. %Y”) }}</w:t>
-        <w:br/>
-      </w:r>
-      <w:r>
-        <w:rPr>
-          <w:rFonts w:ascii="Garamond" w:hAnsi="Garamond"/>
-          <w:b/>
-          <w:bCs/>
-          <w:color w:val="auto"/>
-        </w:rPr>
+        <w:t xml:space="preserve"> }}</w:t>
+        <w:br/>
         <w:t>{%- endif %}</w:t>
       </w:r>
       <w:r>
@@ -680,7 +378,7 @@
           <w:color w:val="auto"/>
         </w:rPr>
         <w:br/>
-        <w:t xml:space="preserve">{{ </w:t>
+        <w:t>{{ position.position }}{% if employers[position.name] | length &gt; 1 %} | {{ position.startDate | to_resume_date }} - {{ “Present” if not position.endDate else (position.endDate | to_resume_date</w:t>
       </w:r>
       <w:r>
         <w:rPr>
@@ -689,7 +387,7 @@
           <w:i/>
           <w:color w:val="auto"/>
         </w:rPr>
-        <w:t>position</w:t>
+        <w:t>)</w:t>
       </w:r>
       <w:r>
         <w:rPr>
@@ -698,142 +396,7 @@
           <w:i/>
           <w:color w:val="auto"/>
         </w:rPr>
-        <w:t>.position }}</w:t>
-      </w:r>
-      <w:r>
-        <w:rPr>
-          <w:rFonts w:ascii="Garamond" w:hAnsi="Garamond"/>
-          <w:bCs/>
-          <w:i/>
-          <w:color w:val="auto"/>
-        </w:rPr>
-        <w:t xml:space="preserve">{% if </w:t>
-      </w:r>
-      <w:r>
-        <w:rPr>
-          <w:rFonts w:ascii="Garamond" w:hAnsi="Garamond"/>
-          <w:bCs/>
-          <w:i/>
-          <w:color w:val="auto"/>
-        </w:rPr>
-        <w:t>employers</w:t>
-      </w:r>
-      <w:r>
-        <w:rPr>
-          <w:rFonts w:ascii="Garamond" w:hAnsi="Garamond"/>
-          <w:bCs/>
-          <w:i/>
-          <w:color w:val="auto"/>
-        </w:rPr>
-        <w:t>[</w:t>
-      </w:r>
-      <w:r>
-        <w:rPr>
-          <w:rFonts w:ascii="Garamond" w:hAnsi="Garamond"/>
-          <w:bCs/>
-          <w:i/>
-          <w:color w:val="auto"/>
-        </w:rPr>
-        <w:t>position</w:t>
-      </w:r>
-      <w:r>
-        <w:rPr>
-          <w:rFonts w:ascii="Garamond" w:hAnsi="Garamond"/>
-          <w:bCs/>
-          <w:i/>
-          <w:color w:val="auto"/>
-        </w:rPr>
-        <w:t xml:space="preserve">.name] | length &gt; 1 %} | {{ (position.startDate | to_datetime(format=”%Y-%m-%d”)).strftime(“%b. %Y”) }} - {{ “Present” if not position.endDate else (position.endDate | to_datetime(format=”%Y-%m-%d”)).strftime(“%b. %Y”) }}{% endif %}{% if loop.first </w:t>
-      </w:r>
-      <w:r>
-        <w:rPr>
-          <w:rFonts w:ascii="Garamond" w:hAnsi="Garamond"/>
-          <w:bCs/>
-          <w:i/>
-          <w:color w:val="auto"/>
-        </w:rPr>
-        <w:t xml:space="preserve">or loop.previtem.name != position.name </w:t>
-      </w:r>
-      <w:r>
-        <w:rPr>
-          <w:rFonts w:ascii="Garamond" w:hAnsi="Garamond"/>
-          <w:bCs/>
-          <w:i/>
-          <w:color w:val="auto"/>
-        </w:rPr>
-        <w:t>%}</w:t>
-      </w:r>
-      <w:r>
-        <w:rPr>
-          <w:rFonts w:ascii="Garamond" w:hAnsi="Garamond"/>
-          <w:bCs/>
-          <w:i/>
-          <w:color w:val="auto"/>
-        </w:rPr>
-        <w:t>{% for _ in range(</w:t>
-      </w:r>
-      <w:r>
-        <w:rPr>
-          <w:rFonts w:ascii="Garamond" w:hAnsi="Garamond"/>
-          <w:bCs/>
-          <w:i/>
-          <w:color w:val="auto"/>
-        </w:rPr>
-        <w:t>position</w:t>
-      </w:r>
-      <w:r>
-        <w:rPr>
-          <w:rFonts w:ascii="Garamond" w:hAnsi="Garamond"/>
-          <w:bCs/>
-          <w:i/>
-          <w:color w:val="auto"/>
-        </w:rPr>
-        <w:t xml:space="preserve">._locationPad or </w:t>
-      </w:r>
-      <w:r>
-        <w:rPr>
-          <w:rFonts w:ascii="Garamond" w:hAnsi="Garamond"/>
-          <w:bCs/>
-          <w:i/>
-          <w:color w:val="auto"/>
-        </w:rPr>
-        <w:t>100</w:t>
-      </w:r>
-      <w:r>
-        <w:rPr>
-          <w:rFonts w:ascii="Garamond" w:hAnsi="Garamond"/>
-          <w:bCs/>
-          <w:i/>
-          <w:color w:val="auto"/>
-        </w:rPr>
-        <w:t xml:space="preserve">) %} {% endfor %}{{ </w:t>
-      </w:r>
-      <w:r>
-        <w:rPr>
-          <w:rFonts w:ascii="Garamond" w:hAnsi="Garamond"/>
-          <w:bCs/>
-          <w:i/>
-          <w:color w:val="auto"/>
-        </w:rPr>
-        <w:t>position</w:t>
-      </w:r>
-      <w:r>
-        <w:rPr>
-          <w:rFonts w:ascii="Garamond" w:hAnsi="Garamond"/>
-          <w:bCs/>
-          <w:i/>
-          <w:color w:val="auto"/>
-        </w:rPr>
-        <w:t>.location }}</w:t>
-      </w:r>
-      <w:r>
-        <w:rPr>
-          <w:rFonts w:ascii="Garamond" w:hAnsi="Garamond"/>
-          <w:bCs/>
-          <w:i/>
-          <w:color w:val="auto"/>
-        </w:rPr>
-        <w:t>{% endif %}</w:t>
+        <w:t xml:space="preserve"> }}{% endif %}{% if loop.first or loop.previtem.name != position.name %}{% for _ in range(position._locationPad or 100) %} {% endfor %}{{ position.location }}{% endif %}</w:t>
       </w:r>
     </w:p>
     <w:p>
@@ -850,21 +413,7 @@
           <w:rFonts w:ascii="Garamond" w:hAnsi="Garamond"/>
           <w:bCs/>
         </w:rPr>
-        <w:t xml:space="preserve">{%- for highlight in </w:t>
-      </w:r>
-      <w:r>
-        <w:rPr>
-          <w:rFonts w:ascii="Garamond" w:hAnsi="Garamond"/>
-          <w:bCs/>
-        </w:rPr>
-        <w:t>position</w:t>
-      </w:r>
-      <w:r>
-        <w:rPr>
-          <w:rFonts w:ascii="Garamond" w:hAnsi="Garamond"/>
-          <w:bCs/>
-        </w:rPr>
-        <w:t>.highlights %}</w:t>
+        <w:t>{%- for highlight in position.highlights %}</w:t>
       </w:r>
     </w:p>
     <w:p>
@@ -968,9 +517,9 @@
           <w:bCs/>
           <w:color w:val="auto"/>
         </w:rPr>
-        <w:t>{% for education in res.education -%}</w:t>
-        <w:br/>
-        <w:t xml:space="preserve">{{ education.institution }}{% for _ in range(education._endDatePad or 80) %} {% endfor %}{{ (education.endDate | to_datetime(format=”%Y-%m-%d”)).strftime(“%b. %Y”) }}  </w:t>
+        <w:t>{% for education in resume.education -%}</w:t>
+        <w:br/>
+        <w:t xml:space="preserve">{{ education.institution }}{% for _ in range(education._endDatePad or 80) %} {% endfor %}{{ education.endDate | to_resume_date }}  </w:t>
       </w:r>
     </w:p>
     <w:p>
@@ -1197,25 +746,7 @@
         </w:rPr>
         <w:t>{% endfor -%}</w:t>
         <w:br/>
-        <w:t>{{ “, “.join((others.keys() | list)[0:-</w:t>
-      </w:r>
-      <w:r>
-        <w:rPr>
-          <w:rFonts w:ascii="Garamond" w:hAnsi="Garamond"/>
-          <w:b/>
-          <w:bCs/>
-          <w:color w:val="auto"/>
-        </w:rPr>
-        <w:t>1</w:t>
-      </w:r>
-      <w:r>
-        <w:rPr>
-          <w:rFonts w:ascii="Garamond" w:hAnsi="Garamond"/>
-          <w:b/>
-          <w:bCs/>
-          <w:color w:val="auto"/>
-        </w:rPr>
-        <w:t>]) | upper }} &amp; {{ others.keys() | list | last | upper }}</w:t>
+        <w:t>{{ “, “.join((others.keys() | list)[0:-1]) | upper }} &amp; {{ others.keys() | list | last | upper }}</w:t>
       </w:r>
     </w:p>
     <w:p>

</xml_diff>